<commit_message>
Criação dos Diagramas de Sequencia
</commit_message>
<xml_diff>
--- a/docs/Casos de Uso/UC01 - Cadastrar Produto.docx
+++ b/docs/Casos de Uso/UC01 - Cadastrar Produto.docx
@@ -799,7 +799,7 @@
         <w:rPr>
           <w:noProof/>
         </w:rPr>
-        <w:instrText xml:space="preserve"> PAGEREF _Toc335254094 \h </w:instrText>
+        <w:instrText xml:space="preserve"> PAGEREF _Toc335560422 \h </w:instrText>
       </w:r>
       <w:r>
         <w:rPr>
@@ -878,7 +878,7 @@
         <w:rPr>
           <w:noProof/>
         </w:rPr>
-        <w:instrText xml:space="preserve"> PAGEREF _Toc335254095 \h </w:instrText>
+        <w:instrText xml:space="preserve"> PAGEREF _Toc335560423 \h </w:instrText>
       </w:r>
       <w:r>
         <w:rPr>
@@ -957,7 +957,7 @@
         <w:rPr>
           <w:noProof/>
         </w:rPr>
-        <w:instrText xml:space="preserve"> PAGEREF _Toc335254096 \h </w:instrText>
+        <w:instrText xml:space="preserve"> PAGEREF _Toc335560424 \h </w:instrText>
       </w:r>
       <w:r>
         <w:rPr>
@@ -1036,7 +1036,7 @@
         <w:rPr>
           <w:noProof/>
         </w:rPr>
-        <w:instrText xml:space="preserve"> PAGEREF _Toc335254097 \h </w:instrText>
+        <w:instrText xml:space="preserve"> PAGEREF _Toc335560425 \h </w:instrText>
       </w:r>
       <w:r>
         <w:rPr>
@@ -1115,7 +1115,7 @@
         <w:rPr>
           <w:noProof/>
         </w:rPr>
-        <w:instrText xml:space="preserve"> PAGEREF _Toc335254098 \h </w:instrText>
+        <w:instrText xml:space="preserve"> PAGEREF _Toc335560426 \h </w:instrText>
       </w:r>
       <w:r>
         <w:rPr>
@@ -1194,7 +1194,7 @@
         <w:rPr>
           <w:noProof/>
         </w:rPr>
-        <w:instrText xml:space="preserve"> PAGEREF _Toc335254099 \h </w:instrText>
+        <w:instrText xml:space="preserve"> PAGEREF _Toc335560427 \h </w:instrText>
       </w:r>
       <w:r>
         <w:rPr>
@@ -1273,7 +1273,7 @@
         <w:rPr>
           <w:noProof/>
         </w:rPr>
-        <w:instrText xml:space="preserve"> PAGEREF _Toc335254100 \h </w:instrText>
+        <w:instrText xml:space="preserve"> PAGEREF _Toc335560428 \h </w:instrText>
       </w:r>
       <w:r>
         <w:rPr>
@@ -1352,7 +1352,7 @@
         <w:rPr>
           <w:noProof/>
         </w:rPr>
-        <w:instrText xml:space="preserve"> PAGEREF _Toc335254101 \h </w:instrText>
+        <w:instrText xml:space="preserve"> PAGEREF _Toc335560429 \h </w:instrText>
       </w:r>
       <w:r>
         <w:rPr>
@@ -1431,7 +1431,7 @@
         <w:rPr>
           <w:noProof/>
         </w:rPr>
-        <w:instrText xml:space="preserve"> PAGEREF _Toc335254102 \h </w:instrText>
+        <w:instrText xml:space="preserve"> PAGEREF _Toc335560430 \h </w:instrText>
       </w:r>
       <w:r>
         <w:rPr>
@@ -1510,7 +1510,7 @@
         <w:rPr>
           <w:noProof/>
         </w:rPr>
-        <w:instrText xml:space="preserve"> PAGEREF _Toc335254103 \h </w:instrText>
+        <w:instrText xml:space="preserve"> PAGEREF _Toc335560431 \h </w:instrText>
       </w:r>
       <w:r>
         <w:rPr>
@@ -1589,7 +1589,7 @@
         <w:rPr>
           <w:noProof/>
         </w:rPr>
-        <w:instrText xml:space="preserve"> PAGEREF _Toc335254104 \h </w:instrText>
+        <w:instrText xml:space="preserve"> PAGEREF _Toc335560432 \h </w:instrText>
       </w:r>
       <w:r>
         <w:rPr>
@@ -1668,7 +1668,7 @@
         <w:rPr>
           <w:noProof/>
         </w:rPr>
-        <w:instrText xml:space="preserve"> PAGEREF _Toc335254105 \h </w:instrText>
+        <w:instrText xml:space="preserve"> PAGEREF _Toc335560433 \h </w:instrText>
       </w:r>
       <w:r>
         <w:rPr>
@@ -1747,7 +1747,7 @@
         <w:rPr>
           <w:noProof/>
         </w:rPr>
-        <w:instrText xml:space="preserve"> PAGEREF _Toc335254106 \h </w:instrText>
+        <w:instrText xml:space="preserve"> PAGEREF _Toc335560434 \h </w:instrText>
       </w:r>
       <w:r>
         <w:rPr>
@@ -1826,7 +1826,7 @@
         <w:rPr>
           <w:noProof/>
         </w:rPr>
-        <w:instrText xml:space="preserve"> PAGEREF _Toc335254107 \h </w:instrText>
+        <w:instrText xml:space="preserve"> PAGEREF _Toc335560435 \h </w:instrText>
       </w:r>
       <w:r>
         <w:rPr>
@@ -1905,7 +1905,7 @@
         <w:rPr>
           <w:noProof/>
         </w:rPr>
-        <w:instrText xml:space="preserve"> PAGEREF _Toc335254108 \h </w:instrText>
+        <w:instrText xml:space="preserve"> PAGEREF _Toc335560436 \h </w:instrText>
       </w:r>
       <w:r>
         <w:rPr>
@@ -1984,7 +1984,7 @@
         <w:rPr>
           <w:noProof/>
         </w:rPr>
-        <w:instrText xml:space="preserve"> PAGEREF _Toc335254109 \h </w:instrText>
+        <w:instrText xml:space="preserve"> PAGEREF _Toc335560437 \h </w:instrText>
       </w:r>
       <w:r>
         <w:rPr>
@@ -2063,7 +2063,7 @@
         <w:rPr>
           <w:noProof/>
         </w:rPr>
-        <w:instrText xml:space="preserve"> PAGEREF _Toc335254110 \h </w:instrText>
+        <w:instrText xml:space="preserve"> PAGEREF _Toc335560438 \h </w:instrText>
       </w:r>
       <w:r>
         <w:rPr>
@@ -2142,7 +2142,7 @@
         <w:rPr>
           <w:noProof/>
         </w:rPr>
-        <w:instrText xml:space="preserve"> PAGEREF _Toc335254111 \h </w:instrText>
+        <w:instrText xml:space="preserve"> PAGEREF _Toc335560439 \h </w:instrText>
       </w:r>
       <w:r>
         <w:rPr>
@@ -2160,6 +2160,85 @@
           <w:noProof/>
         </w:rPr>
         <w:t>1-5</w:t>
+      </w:r>
+      <w:r>
+        <w:rPr>
+          <w:noProof/>
+        </w:rPr>
+        <w:fldChar w:fldCharType="end"/>
+      </w:r>
+    </w:p>
+    <w:p>
+      <w:pPr>
+        <w:pStyle w:val="TOC2"/>
+        <w:tabs>
+          <w:tab w:val="left" w:pos="960"/>
+          <w:tab w:val="right" w:leader="dot" w:pos="10078"/>
+        </w:tabs>
+        <w:rPr>
+          <w:rFonts w:asciiTheme="minorHAnsi" w:eastAsiaTheme="minorEastAsia" w:hAnsiTheme="minorHAnsi" w:cstheme="minorBidi"/>
+          <w:smallCaps w:val="0"/>
+          <w:noProof/>
+          <w:sz w:val="22"/>
+          <w:szCs w:val="22"/>
+        </w:rPr>
+      </w:pPr>
+      <w:r>
+        <w:rPr>
+          <w:noProof/>
+        </w:rPr>
+        <w:t>1.12</w:t>
+      </w:r>
+      <w:r>
+        <w:rPr>
+          <w:rFonts w:asciiTheme="minorHAnsi" w:eastAsiaTheme="minorEastAsia" w:hAnsiTheme="minorHAnsi" w:cstheme="minorBidi"/>
+          <w:smallCaps w:val="0"/>
+          <w:noProof/>
+          <w:sz w:val="22"/>
+          <w:szCs w:val="22"/>
+        </w:rPr>
+        <w:tab/>
+      </w:r>
+      <w:r>
+        <w:rPr>
+          <w:noProof/>
+        </w:rPr>
+        <w:t>Diagrama de Sequencia</w:t>
+      </w:r>
+      <w:r>
+        <w:rPr>
+          <w:noProof/>
+        </w:rPr>
+        <w:tab/>
+      </w:r>
+      <w:r>
+        <w:rPr>
+          <w:noProof/>
+        </w:rPr>
+        <w:fldChar w:fldCharType="begin"/>
+      </w:r>
+      <w:r>
+        <w:rPr>
+          <w:noProof/>
+        </w:rPr>
+        <w:instrText xml:space="preserve"> PAGEREF _Toc335560440 \h </w:instrText>
+      </w:r>
+      <w:r>
+        <w:rPr>
+          <w:noProof/>
+        </w:rPr>
+      </w:r>
+      <w:r>
+        <w:rPr>
+          <w:noProof/>
+        </w:rPr>
+        <w:fldChar w:fldCharType="separate"/>
+      </w:r>
+      <w:r>
+        <w:rPr>
+          <w:noProof/>
+        </w:rPr>
+        <w:t>1-1</w:t>
       </w:r>
       <w:r>
         <w:rPr>
@@ -2214,7 +2293,7 @@
         <w:pStyle w:val="Heading1"/>
       </w:pPr>
       <w:bookmarkStart w:id="7" w:name="_Toc23153058"/>
-      <w:bookmarkStart w:id="8" w:name="_Toc335254094"/>
+      <w:bookmarkStart w:id="8" w:name="_Toc335560422"/>
       <w:bookmarkEnd w:id="0"/>
       <w:bookmarkEnd w:id="1"/>
       <w:bookmarkEnd w:id="2"/>
@@ -2250,7 +2329,7 @@
       </w:pPr>
       <w:bookmarkStart w:id="9" w:name="_Toc23153092"/>
       <w:bookmarkStart w:id="10" w:name="_Toc23153059"/>
-      <w:bookmarkStart w:id="11" w:name="_Toc335254095"/>
+      <w:bookmarkStart w:id="11" w:name="_Toc335560423"/>
       <w:r>
         <w:t>Diagrama do Caso de Uso</w:t>
       </w:r>
@@ -2317,7 +2396,7 @@
       <w:pPr>
         <w:pStyle w:val="Heading2"/>
       </w:pPr>
-      <w:bookmarkStart w:id="12" w:name="_Toc335254096"/>
+      <w:bookmarkStart w:id="12" w:name="_Toc335560424"/>
       <w:r>
         <w:t>Descrição</w:t>
       </w:r>
@@ -2353,7 +2432,7 @@
       <w:pPr>
         <w:pStyle w:val="Heading2"/>
       </w:pPr>
-      <w:bookmarkStart w:id="13" w:name="_Toc335254097"/>
+      <w:bookmarkStart w:id="13" w:name="_Toc335560425"/>
       <w:r>
         <w:t>Atores</w:t>
       </w:r>
@@ -2403,7 +2482,7 @@
         <w:pStyle w:val="Heading2"/>
       </w:pPr>
       <w:bookmarkStart w:id="14" w:name="_Toc23153074"/>
-      <w:bookmarkStart w:id="15" w:name="_Toc335254098"/>
+      <w:bookmarkStart w:id="15" w:name="_Toc335560426"/>
       <w:r>
         <w:t>Pré-Condições</w:t>
       </w:r>
@@ -2456,7 +2535,7 @@
         <w:pStyle w:val="Heading2"/>
       </w:pPr>
       <w:bookmarkStart w:id="16" w:name="_Toc23153077"/>
-      <w:bookmarkStart w:id="17" w:name="_Toc335254099"/>
+      <w:bookmarkStart w:id="17" w:name="_Toc335560427"/>
       <w:r>
         <w:t>Pós-Condições</w:t>
       </w:r>
@@ -2479,7 +2558,7 @@
         <w:pStyle w:val="Heading2"/>
       </w:pPr>
       <w:bookmarkStart w:id="18" w:name="_Toc23153060"/>
-      <w:bookmarkStart w:id="19" w:name="_Toc335254100"/>
+      <w:bookmarkStart w:id="19" w:name="_Toc335560428"/>
       <w:r>
         <w:lastRenderedPageBreak/>
         <w:t>Fluxo Básico</w:t>
@@ -2668,19 +2747,7 @@
           <w:rPr>
             <w:rStyle w:val="Hyperlink"/>
           </w:rPr>
-          <w:t>[FA</w:t>
-        </w:r>
-        <w:r>
-          <w:rPr>
-            <w:rStyle w:val="Hyperlink"/>
-          </w:rPr>
-          <w:t>-</w:t>
-        </w:r>
-        <w:r>
-          <w:rPr>
-            <w:rStyle w:val="Hyperlink"/>
-          </w:rPr>
-          <w:t>1.7.2]</w:t>
+          <w:t>[FA-1.7.2]</w:t>
         </w:r>
       </w:hyperlink>
       <w:r>
@@ -2888,7 +2955,7 @@
         <w:pStyle w:val="Heading2"/>
       </w:pPr>
       <w:bookmarkStart w:id="20" w:name="_Toc23153061"/>
-      <w:bookmarkStart w:id="21" w:name="_Toc335254101"/>
+      <w:bookmarkStart w:id="21" w:name="_Toc335560429"/>
       <w:r>
         <w:t>Fluxos Alternativos</w:t>
       </w:r>
@@ -2906,7 +2973,7 @@
       <w:bookmarkStart w:id="22" w:name="_Nenhum_produto_encontrado"/>
       <w:bookmarkStart w:id="23" w:name="_Nenhum_produto_no"/>
       <w:bookmarkStart w:id="24" w:name="_Nenhum_produto_na"/>
-      <w:bookmarkStart w:id="25" w:name="_Toc335254102"/>
+      <w:bookmarkStart w:id="25" w:name="_Toc335560430"/>
       <w:bookmarkEnd w:id="22"/>
       <w:bookmarkEnd w:id="23"/>
       <w:bookmarkEnd w:id="24"/>
@@ -2991,7 +3058,7 @@
         <w:ind w:left="993" w:hanging="993"/>
       </w:pPr>
       <w:bookmarkStart w:id="26" w:name="_Cliente_seleciona_botão_1"/>
-      <w:bookmarkStart w:id="27" w:name="_Toc335254103"/>
+      <w:bookmarkStart w:id="27" w:name="_Toc335560431"/>
       <w:bookmarkEnd w:id="26"/>
       <w:r>
         <w:lastRenderedPageBreak/>
@@ -3141,7 +3208,7 @@
         <w:ind w:left="993" w:hanging="993"/>
       </w:pPr>
       <w:bookmarkStart w:id="28" w:name="_Cliente_seleciona_opção_1"/>
-      <w:bookmarkStart w:id="29" w:name="_Toc335254104"/>
+      <w:bookmarkStart w:id="29" w:name="_Toc335560432"/>
       <w:bookmarkEnd w:id="28"/>
       <w:r>
         <w:t>Cliente seleciona opção de "Excluir Produto"</w:t>
@@ -3218,7 +3285,7 @@
         <w:pStyle w:val="Heading2"/>
       </w:pPr>
       <w:bookmarkStart w:id="30" w:name="_Toc23153071"/>
-      <w:bookmarkStart w:id="31" w:name="_Toc335254105"/>
+      <w:bookmarkStart w:id="31" w:name="_Toc335560433"/>
       <w:r>
         <w:t>Requisitos Especiais</w:t>
       </w:r>
@@ -3248,7 +3315,7 @@
         <w:pStyle w:val="Heading2"/>
       </w:pPr>
       <w:bookmarkStart w:id="32" w:name="_Toc23153080"/>
-      <w:bookmarkStart w:id="33" w:name="_Toc335254106"/>
+      <w:bookmarkStart w:id="33" w:name="_Toc335560434"/>
       <w:r>
         <w:t>Pontos de Extensão</w:t>
       </w:r>
@@ -3263,7 +3330,7 @@
       <w:bookmarkStart w:id="34" w:name="_Visualizar_detalhe_do"/>
       <w:bookmarkStart w:id="35" w:name="_Cliente_seleciona_botão"/>
       <w:bookmarkStart w:id="36" w:name="_Cliente_seleciona_opção"/>
-      <w:bookmarkStart w:id="37" w:name="_Toc335254107"/>
+      <w:bookmarkStart w:id="37" w:name="_Toc335560435"/>
       <w:bookmarkEnd w:id="34"/>
       <w:bookmarkEnd w:id="35"/>
       <w:bookmarkEnd w:id="36"/>
@@ -3313,7 +3380,7 @@
       <w:pPr>
         <w:pStyle w:val="Heading2"/>
       </w:pPr>
-      <w:bookmarkStart w:id="39" w:name="_Toc335254108"/>
+      <w:bookmarkStart w:id="39" w:name="_Toc335560436"/>
       <w:r>
         <w:lastRenderedPageBreak/>
         <w:t>Interfaces</w:t>
@@ -3326,7 +3393,7 @@
         <w:ind w:left="993" w:hanging="993"/>
       </w:pPr>
       <w:bookmarkStart w:id="40" w:name="_Lista_de_produto"/>
-      <w:bookmarkStart w:id="41" w:name="_Toc335254109"/>
+      <w:bookmarkStart w:id="41" w:name="_Toc335560437"/>
       <w:bookmarkEnd w:id="40"/>
       <w:r>
         <w:t>Lista de produto</w:t>
@@ -3397,7 +3464,7 @@
         <w:pStyle w:val="Heading3"/>
         <w:ind w:left="993" w:hanging="993"/>
       </w:pPr>
-      <w:bookmarkStart w:id="42" w:name="_Toc335254110"/>
+      <w:bookmarkStart w:id="42" w:name="_Toc335560438"/>
       <w:r>
         <w:t>Formulário de produto</w:t>
       </w:r>
@@ -3463,7 +3530,7 @@
       <w:pPr>
         <w:pStyle w:val="Heading2"/>
       </w:pPr>
-      <w:bookmarkStart w:id="43" w:name="_Toc335254111"/>
+      <w:bookmarkStart w:id="43" w:name="_Toc335560439"/>
       <w:r>
         <w:lastRenderedPageBreak/>
         <w:t>Regras de Negócio</w:t>
@@ -3581,15 +3648,38 @@
     <w:p>
       <w:pPr>
         <w:pStyle w:val="BodyText"/>
+        <w:sectPr>
+          <w:headerReference w:type="default" r:id="rId18"/>
+          <w:footerReference w:type="default" r:id="rId19"/>
+          <w:pgSz w:w="12242" w:h="15842" w:code="1"/>
+          <w:pgMar w:top="1077" w:right="1077" w:bottom="1077" w:left="1077" w:header="720" w:footer="794" w:gutter="0"/>
+          <w:pgNumType w:start="1" w:chapStyle="1"/>
+          <w:cols w:space="720"/>
+        </w:sectPr>
+      </w:pPr>
+    </w:p>
+    <w:p>
+      <w:pPr>
+        <w:pStyle w:val="Heading2"/>
+      </w:pPr>
+      <w:bookmarkStart w:id="44" w:name="_Toc335560440"/>
+      <w:r>
+        <w:lastRenderedPageBreak/>
+        <w:t>Diagrama de Sequencia</w:t>
+      </w:r>
+      <w:bookmarkEnd w:id="44"/>
+    </w:p>
+    <w:p>
+      <w:pPr>
+        <w:pStyle w:val="BodyText"/>
       </w:pPr>
     </w:p>
     <w:sectPr>
-      <w:headerReference w:type="default" r:id="rId18"/>
-      <w:footerReference w:type="default" r:id="rId19"/>
-      <w:pgSz w:w="12242" w:h="15842" w:code="1"/>
+      <w:pgSz w:w="15842" w:h="12242" w:orient="landscape" w:code="1"/>
       <w:pgMar w:top="1077" w:right="1077" w:bottom="1077" w:left="1077" w:header="720" w:footer="794" w:gutter="0"/>
       <w:pgNumType w:start="1" w:chapStyle="1"/>
       <w:cols w:space="720"/>
+      <w:docGrid w:linePitch="326"/>
     </w:sectPr>
   </w:body>
 </w:document>
@@ -3664,7 +3754,7 @@
         <w:noProof/>
         <w:sz w:val="16"/>
       </w:rPr>
-      <w:t>i</w:t>
+      <w:t>iii</w:t>
     </w:r>
     <w:r>
       <w:rPr>
@@ -4132,7 +4222,7 @@
               <w:noProof/>
               <w:sz w:val="18"/>
             </w:rPr>
-            <w:t>12/09/12</w:t>
+            <w:t>16/09/12</w:t>
           </w:r>
           <w:r>
             <w:rPr>
@@ -4243,7 +4333,7 @@
               <w:noProof/>
               <w:sz w:val="18"/>
             </w:rPr>
-            <w:t>i</w:t>
+            <w:t>iii</w:t>
           </w:r>
           <w:r>
             <w:rPr>
@@ -4302,7 +4392,7 @@
               <w:noProof/>
               <w:sz w:val="18"/>
             </w:rPr>
-            <w:t>8</w:t>
+            <w:t>9</w:t>
           </w:r>
           <w:r>
             <w:rPr>
@@ -4702,7 +4792,7 @@
               <w:noProof/>
               <w:sz w:val="18"/>
             </w:rPr>
-            <w:t>12/09/12</w:t>
+            <w:t>16/09/12</w:t>
           </w:r>
           <w:r>
             <w:rPr>
@@ -4873,7 +4963,7 @@
               <w:noProof/>
               <w:sz w:val="18"/>
             </w:rPr>
-            <w:t>8</w:t>
+            <w:t>9</w:t>
           </w:r>
           <w:r>
             <w:rPr>
@@ -4920,7 +5010,7 @@
         <v:path o:extrusionok="f" gradientshapeok="t" o:connecttype="rect"/>
         <o:lock v:ext="edit" aspectratio="t"/>
       </v:shapetype>
-      <v:shape id="_x0000_i1044" type="#_x0000_t75" style="width:9.75pt;height:9.75pt" o:bullet="t">
+      <v:shape id="_x0000_i1034" type="#_x0000_t75" style="width:10.05pt;height:10.05pt" o:bullet="t">
         <v:imagedata r:id="rId1" o:title="bullet2"/>
       </v:shape>
     </w:pict>
@@ -7378,12 +7468,7 @@
 </file>
 
 <file path=customXml/item1.xml><?xml version="1.0" encoding="utf-8"?>
-<?mso-contentType ?>
-<FormTemplates xmlns="http://schemas.microsoft.com/sharepoint/v3/contenttype/forms">
-  <Display>DocumentLibraryForm</Display>
-  <Edit>DocumentLibraryForm</Edit>
-  <New>DocumentLibraryForm</New>
-</FormTemplates>
+<LongProperties xmlns="http://schemas.microsoft.com/office/2006/metadata/longProperties"/>
 </file>
 
 <file path=customXml/item2.xml><?xml version="1.0" encoding="utf-8"?>
@@ -7436,7 +7521,12 @@
 </file>
 
 <file path=customXml/item3.xml><?xml version="1.0" encoding="utf-8"?>
-<LongProperties xmlns="http://schemas.microsoft.com/office/2006/metadata/longProperties"/>
+<?mso-contentType ?>
+<FormTemplates xmlns="http://schemas.microsoft.com/sharepoint/v3/contenttype/forms">
+  <Display>DocumentLibraryForm</Display>
+  <Edit>DocumentLibraryForm</Edit>
+  <New>DocumentLibraryForm</New>
+</FormTemplates>
 </file>
 
 <file path=customXml/item4.xml><?xml version="1.0" encoding="utf-8"?>
@@ -7450,9 +7540,9 @@
 </file>
 
 <file path=customXml/itemProps1.xml><?xml version="1.0" encoding="utf-8"?>
-<ds:datastoreItem xmlns:ds="http://schemas.openxmlformats.org/officeDocument/2006/customXml" ds:itemID="{37D4C46C-9C37-4F3D-84F7-A0CE66EF1E61}">
+<ds:datastoreItem xmlns:ds="http://schemas.openxmlformats.org/officeDocument/2006/customXml" ds:itemID="{D1511CF8-B002-461F-A174-6D8494972A6E}">
   <ds:schemaRefs>
-    <ds:schemaRef ds:uri="http://schemas.microsoft.com/sharepoint/v3/contenttype/forms"/>
+    <ds:schemaRef ds:uri="http://schemas.microsoft.com/office/2006/metadata/longProperties"/>
   </ds:schemaRefs>
 </ds:datastoreItem>
 </file>
@@ -7473,9 +7563,9 @@
 </file>
 
 <file path=customXml/itemProps3.xml><?xml version="1.0" encoding="utf-8"?>
-<ds:datastoreItem xmlns:ds="http://schemas.openxmlformats.org/officeDocument/2006/customXml" ds:itemID="{D1511CF8-B002-461F-A174-6D8494972A6E}">
+<ds:datastoreItem xmlns:ds="http://schemas.openxmlformats.org/officeDocument/2006/customXml" ds:itemID="{37D4C46C-9C37-4F3D-84F7-A0CE66EF1E61}">
   <ds:schemaRefs>
-    <ds:schemaRef ds:uri="http://schemas.microsoft.com/office/2006/metadata/longProperties"/>
+    <ds:schemaRef ds:uri="http://schemas.microsoft.com/sharepoint/v3/contenttype/forms"/>
   </ds:schemaRefs>
 </ds:datastoreItem>
 </file>
@@ -7489,7 +7579,7 @@
 </file>
 
 <file path=customXml/itemProps5.xml><?xml version="1.0" encoding="utf-8"?>
-<ds:datastoreItem xmlns:ds="http://schemas.openxmlformats.org/officeDocument/2006/customXml" ds:itemID="{FD8E3672-EA60-4269-9CDA-9642D395C892}">
+<ds:datastoreItem xmlns:ds="http://schemas.openxmlformats.org/officeDocument/2006/customXml" ds:itemID="{844D2FA9-C381-4066-9B4E-52C3B0FDFA66}">
   <ds:schemaRefs>
     <ds:schemaRef ds:uri="http://schemas.openxmlformats.org/officeDocument/2006/bibliography"/>
   </ds:schemaRefs>

</xml_diff>

<commit_message>
Finalização dos UCs com DS
</commit_message>
<xml_diff>
--- a/docs/Casos de Uso/UC01 - Cadastrar Produto.docx
+++ b/docs/Casos de Uso/UC01 - Cadastrar Produto.docx
@@ -799,7 +799,7 @@
         <w:rPr>
           <w:noProof/>
         </w:rPr>
-        <w:instrText xml:space="preserve"> PAGEREF _Toc335560422 \h </w:instrText>
+        <w:instrText xml:space="preserve"> PAGEREF _Toc336278801 \h </w:instrText>
       </w:r>
       <w:r>
         <w:rPr>
@@ -878,7 +878,7 @@
         <w:rPr>
           <w:noProof/>
         </w:rPr>
-        <w:instrText xml:space="preserve"> PAGEREF _Toc335560423 \h </w:instrText>
+        <w:instrText xml:space="preserve"> PAGEREF _Toc336278802 \h </w:instrText>
       </w:r>
       <w:r>
         <w:rPr>
@@ -957,7 +957,7 @@
         <w:rPr>
           <w:noProof/>
         </w:rPr>
-        <w:instrText xml:space="preserve"> PAGEREF _Toc335560424 \h </w:instrText>
+        <w:instrText xml:space="preserve"> PAGEREF _Toc336278803 \h </w:instrText>
       </w:r>
       <w:r>
         <w:rPr>
@@ -1036,7 +1036,7 @@
         <w:rPr>
           <w:noProof/>
         </w:rPr>
-        <w:instrText xml:space="preserve"> PAGEREF _Toc335560425 \h </w:instrText>
+        <w:instrText xml:space="preserve"> PAGEREF _Toc336278804 \h </w:instrText>
       </w:r>
       <w:r>
         <w:rPr>
@@ -1115,7 +1115,7 @@
         <w:rPr>
           <w:noProof/>
         </w:rPr>
-        <w:instrText xml:space="preserve"> PAGEREF _Toc335560426 \h </w:instrText>
+        <w:instrText xml:space="preserve"> PAGEREF _Toc336278805 \h </w:instrText>
       </w:r>
       <w:r>
         <w:rPr>
@@ -1194,7 +1194,7 @@
         <w:rPr>
           <w:noProof/>
         </w:rPr>
-        <w:instrText xml:space="preserve"> PAGEREF _Toc335560427 \h </w:instrText>
+        <w:instrText xml:space="preserve"> PAGEREF _Toc336278806 \h </w:instrText>
       </w:r>
       <w:r>
         <w:rPr>
@@ -1273,7 +1273,7 @@
         <w:rPr>
           <w:noProof/>
         </w:rPr>
-        <w:instrText xml:space="preserve"> PAGEREF _Toc335560428 \h </w:instrText>
+        <w:instrText xml:space="preserve"> PAGEREF _Toc336278807 \h </w:instrText>
       </w:r>
       <w:r>
         <w:rPr>
@@ -1352,7 +1352,7 @@
         <w:rPr>
           <w:noProof/>
         </w:rPr>
-        <w:instrText xml:space="preserve"> PAGEREF _Toc335560429 \h </w:instrText>
+        <w:instrText xml:space="preserve"> PAGEREF _Toc336278808 \h </w:instrText>
       </w:r>
       <w:r>
         <w:rPr>
@@ -1431,7 +1431,7 @@
         <w:rPr>
           <w:noProof/>
         </w:rPr>
-        <w:instrText xml:space="preserve"> PAGEREF _Toc335560430 \h </w:instrText>
+        <w:instrText xml:space="preserve"> PAGEREF _Toc336278809 \h </w:instrText>
       </w:r>
       <w:r>
         <w:rPr>
@@ -1510,7 +1510,7 @@
         <w:rPr>
           <w:noProof/>
         </w:rPr>
-        <w:instrText xml:space="preserve"> PAGEREF _Toc335560431 \h </w:instrText>
+        <w:instrText xml:space="preserve"> PAGEREF _Toc336278810 \h </w:instrText>
       </w:r>
       <w:r>
         <w:rPr>
@@ -1589,7 +1589,7 @@
         <w:rPr>
           <w:noProof/>
         </w:rPr>
-        <w:instrText xml:space="preserve"> PAGEREF _Toc335560432 \h </w:instrText>
+        <w:instrText xml:space="preserve"> PAGEREF _Toc336278811 \h </w:instrText>
       </w:r>
       <w:r>
         <w:rPr>
@@ -1668,7 +1668,7 @@
         <w:rPr>
           <w:noProof/>
         </w:rPr>
-        <w:instrText xml:space="preserve"> PAGEREF _Toc335560433 \h </w:instrText>
+        <w:instrText xml:space="preserve"> PAGEREF _Toc336278812 \h </w:instrText>
       </w:r>
       <w:r>
         <w:rPr>
@@ -1747,7 +1747,7 @@
         <w:rPr>
           <w:noProof/>
         </w:rPr>
-        <w:instrText xml:space="preserve"> PAGEREF _Toc335560434 \h </w:instrText>
+        <w:instrText xml:space="preserve"> PAGEREF _Toc336278813 \h </w:instrText>
       </w:r>
       <w:r>
         <w:rPr>
@@ -1826,7 +1826,7 @@
         <w:rPr>
           <w:noProof/>
         </w:rPr>
-        <w:instrText xml:space="preserve"> PAGEREF _Toc335560435 \h </w:instrText>
+        <w:instrText xml:space="preserve"> PAGEREF _Toc336278814 \h </w:instrText>
       </w:r>
       <w:r>
         <w:rPr>
@@ -1905,7 +1905,7 @@
         <w:rPr>
           <w:noProof/>
         </w:rPr>
-        <w:instrText xml:space="preserve"> PAGEREF _Toc335560436 \h </w:instrText>
+        <w:instrText xml:space="preserve"> PAGEREF _Toc336278815 \h </w:instrText>
       </w:r>
       <w:r>
         <w:rPr>
@@ -1984,7 +1984,7 @@
         <w:rPr>
           <w:noProof/>
         </w:rPr>
-        <w:instrText xml:space="preserve"> PAGEREF _Toc335560437 \h </w:instrText>
+        <w:instrText xml:space="preserve"> PAGEREF _Toc336278816 \h </w:instrText>
       </w:r>
       <w:r>
         <w:rPr>
@@ -2063,7 +2063,7 @@
         <w:rPr>
           <w:noProof/>
         </w:rPr>
-        <w:instrText xml:space="preserve"> PAGEREF _Toc335560438 \h </w:instrText>
+        <w:instrText xml:space="preserve"> PAGEREF _Toc336278817 \h </w:instrText>
       </w:r>
       <w:r>
         <w:rPr>
@@ -2142,7 +2142,7 @@
         <w:rPr>
           <w:noProof/>
         </w:rPr>
-        <w:instrText xml:space="preserve"> PAGEREF _Toc335560439 \h </w:instrText>
+        <w:instrText xml:space="preserve"> PAGEREF _Toc336278818 \h </w:instrText>
       </w:r>
       <w:r>
         <w:rPr>
@@ -2221,7 +2221,7 @@
         <w:rPr>
           <w:noProof/>
         </w:rPr>
-        <w:instrText xml:space="preserve"> PAGEREF _Toc335560440 \h </w:instrText>
+        <w:instrText xml:space="preserve"> PAGEREF _Toc336278819 \h </w:instrText>
       </w:r>
       <w:r>
         <w:rPr>
@@ -2249,7 +2249,440 @@
     </w:p>
     <w:p>
       <w:pPr>
+        <w:pStyle w:val="TOC3"/>
+        <w:tabs>
+          <w:tab w:val="left" w:pos="1440"/>
+          <w:tab w:val="right" w:leader="dot" w:pos="10078"/>
+        </w:tabs>
+        <w:rPr>
+          <w:rFonts w:asciiTheme="minorHAnsi" w:eastAsiaTheme="minorEastAsia" w:hAnsiTheme="minorHAnsi" w:cstheme="minorBidi"/>
+          <w:i w:val="0"/>
+          <w:noProof/>
+          <w:sz w:val="22"/>
+          <w:szCs w:val="22"/>
+          <w:lang w:val="en-US"/>
+        </w:rPr>
+      </w:pPr>
+      <w:r>
+        <w:rPr>
+          <w:noProof/>
+          <w:lang w:val="en-US"/>
+        </w:rPr>
+        <w:t>1.12.1</w:t>
+      </w:r>
+      <w:r>
+        <w:rPr>
+          <w:rFonts w:asciiTheme="minorHAnsi" w:eastAsiaTheme="minorEastAsia" w:hAnsiTheme="minorHAnsi" w:cstheme="minorBidi"/>
+          <w:i w:val="0"/>
+          <w:noProof/>
+          <w:sz w:val="22"/>
+          <w:szCs w:val="22"/>
+          <w:lang w:val="en-US"/>
+        </w:rPr>
+        <w:tab/>
+      </w:r>
+      <w:r>
+        <w:rPr>
+          <w:noProof/>
+          <w:lang w:val="en-US"/>
+        </w:rPr>
+        <w:t>Index</w:t>
+      </w:r>
+      <w:r>
+        <w:rPr>
+          <w:noProof/>
+          <w:lang w:val="en-US"/>
+        </w:rPr>
+        <w:tab/>
+      </w:r>
+      <w:r>
+        <w:rPr>
+          <w:noProof/>
+        </w:rPr>
+        <w:fldChar w:fldCharType="begin"/>
+      </w:r>
+      <w:r>
+        <w:rPr>
+          <w:noProof/>
+          <w:lang w:val="en-US"/>
+        </w:rPr>
+        <w:instrText xml:space="preserve"> PAGEREF _Toc336278820 \h </w:instrText>
+      </w:r>
+      <w:r>
+        <w:rPr>
+          <w:noProof/>
+        </w:rPr>
+      </w:r>
+      <w:r>
+        <w:rPr>
+          <w:noProof/>
+        </w:rPr>
+        <w:fldChar w:fldCharType="separate"/>
+      </w:r>
+      <w:r>
+        <w:rPr>
+          <w:noProof/>
+          <w:lang w:val="en-US"/>
+        </w:rPr>
+        <w:t>1-1</w:t>
+      </w:r>
+      <w:r>
+        <w:rPr>
+          <w:noProof/>
+        </w:rPr>
+        <w:fldChar w:fldCharType="end"/>
+      </w:r>
+    </w:p>
+    <w:p>
+      <w:pPr>
+        <w:pStyle w:val="TOC3"/>
+        <w:tabs>
+          <w:tab w:val="left" w:pos="1440"/>
+          <w:tab w:val="right" w:leader="dot" w:pos="10078"/>
+        </w:tabs>
+        <w:rPr>
+          <w:rFonts w:asciiTheme="minorHAnsi" w:eastAsiaTheme="minorEastAsia" w:hAnsiTheme="minorHAnsi" w:cstheme="minorBidi"/>
+          <w:i w:val="0"/>
+          <w:noProof/>
+          <w:sz w:val="22"/>
+          <w:szCs w:val="22"/>
+          <w:lang w:val="en-US"/>
+        </w:rPr>
+      </w:pPr>
+      <w:r>
+        <w:rPr>
+          <w:noProof/>
+          <w:lang w:val="en-US"/>
+        </w:rPr>
+        <w:t>1.12.2</w:t>
+      </w:r>
+      <w:r>
+        <w:rPr>
+          <w:rFonts w:asciiTheme="minorHAnsi" w:eastAsiaTheme="minorEastAsia" w:hAnsiTheme="minorHAnsi" w:cstheme="minorBidi"/>
+          <w:i w:val="0"/>
+          <w:noProof/>
+          <w:sz w:val="22"/>
+          <w:szCs w:val="22"/>
+          <w:lang w:val="en-US"/>
+        </w:rPr>
+        <w:tab/>
+      </w:r>
+      <w:r>
+        <w:rPr>
+          <w:noProof/>
+          <w:lang w:val="en-US"/>
+        </w:rPr>
+        <w:t>Create</w:t>
+      </w:r>
+      <w:r>
+        <w:rPr>
+          <w:noProof/>
+          <w:lang w:val="en-US"/>
+        </w:rPr>
+        <w:tab/>
+      </w:r>
+      <w:r>
+        <w:rPr>
+          <w:noProof/>
+        </w:rPr>
+        <w:fldChar w:fldCharType="begin"/>
+      </w:r>
+      <w:r>
+        <w:rPr>
+          <w:noProof/>
+          <w:lang w:val="en-US"/>
+        </w:rPr>
+        <w:instrText xml:space="preserve"> PAGEREF _Toc336278821 \h </w:instrText>
+      </w:r>
+      <w:r>
+        <w:rPr>
+          <w:noProof/>
+        </w:rPr>
+      </w:r>
+      <w:r>
+        <w:rPr>
+          <w:noProof/>
+        </w:rPr>
+        <w:fldChar w:fldCharType="separate"/>
+      </w:r>
+      <w:r>
+        <w:rPr>
+          <w:noProof/>
+          <w:lang w:val="en-US"/>
+        </w:rPr>
+        <w:t>1-2</w:t>
+      </w:r>
+      <w:r>
+        <w:rPr>
+          <w:noProof/>
+        </w:rPr>
+        <w:fldChar w:fldCharType="end"/>
+      </w:r>
+    </w:p>
+    <w:p>
+      <w:pPr>
+        <w:pStyle w:val="TOC3"/>
+        <w:tabs>
+          <w:tab w:val="left" w:pos="1440"/>
+          <w:tab w:val="right" w:leader="dot" w:pos="10078"/>
+        </w:tabs>
+        <w:rPr>
+          <w:rFonts w:asciiTheme="minorHAnsi" w:eastAsiaTheme="minorEastAsia" w:hAnsiTheme="minorHAnsi" w:cstheme="minorBidi"/>
+          <w:i w:val="0"/>
+          <w:noProof/>
+          <w:sz w:val="22"/>
+          <w:szCs w:val="22"/>
+          <w:lang w:val="en-US"/>
+        </w:rPr>
+      </w:pPr>
+      <w:r>
+        <w:rPr>
+          <w:noProof/>
+          <w:lang w:val="en-US"/>
+        </w:rPr>
+        <w:t>1.12.3</w:t>
+      </w:r>
+      <w:r>
+        <w:rPr>
+          <w:rFonts w:asciiTheme="minorHAnsi" w:eastAsiaTheme="minorEastAsia" w:hAnsiTheme="minorHAnsi" w:cstheme="minorBidi"/>
+          <w:i w:val="0"/>
+          <w:noProof/>
+          <w:sz w:val="22"/>
+          <w:szCs w:val="22"/>
+          <w:lang w:val="en-US"/>
+        </w:rPr>
+        <w:tab/>
+      </w:r>
+      <w:r>
+        <w:rPr>
+          <w:noProof/>
+          <w:lang w:val="en-US"/>
+        </w:rPr>
+        <w:t>Delete</w:t>
+      </w:r>
+      <w:r>
+        <w:rPr>
+          <w:noProof/>
+          <w:lang w:val="en-US"/>
+        </w:rPr>
+        <w:tab/>
+      </w:r>
+      <w:r>
+        <w:rPr>
+          <w:noProof/>
+        </w:rPr>
+        <w:fldChar w:fldCharType="begin"/>
+      </w:r>
+      <w:r>
+        <w:rPr>
+          <w:noProof/>
+          <w:lang w:val="en-US"/>
+        </w:rPr>
+        <w:instrText xml:space="preserve"> PAGEREF _Toc336278822 \h </w:instrText>
+      </w:r>
+      <w:r>
+        <w:rPr>
+          <w:noProof/>
+        </w:rPr>
+      </w:r>
+      <w:r>
+        <w:rPr>
+          <w:noProof/>
+        </w:rPr>
+        <w:fldChar w:fldCharType="separate"/>
+      </w:r>
+      <w:r>
+        <w:rPr>
+          <w:noProof/>
+          <w:lang w:val="en-US"/>
+        </w:rPr>
+        <w:t>1-3</w:t>
+      </w:r>
+      <w:r>
+        <w:rPr>
+          <w:noProof/>
+        </w:rPr>
+        <w:fldChar w:fldCharType="end"/>
+      </w:r>
+    </w:p>
+    <w:p>
+      <w:pPr>
+        <w:pStyle w:val="TOC3"/>
+        <w:tabs>
+          <w:tab w:val="left" w:pos="1440"/>
+          <w:tab w:val="right" w:leader="dot" w:pos="10078"/>
+        </w:tabs>
+        <w:rPr>
+          <w:rFonts w:asciiTheme="minorHAnsi" w:eastAsiaTheme="minorEastAsia" w:hAnsiTheme="minorHAnsi" w:cstheme="minorBidi"/>
+          <w:i w:val="0"/>
+          <w:noProof/>
+          <w:sz w:val="22"/>
+          <w:szCs w:val="22"/>
+          <w:lang w:val="en-US"/>
+        </w:rPr>
+      </w:pPr>
+      <w:r>
+        <w:rPr>
+          <w:noProof/>
+          <w:lang w:val="en-US"/>
+        </w:rPr>
+        <w:t>1.12.4</w:t>
+      </w:r>
+      <w:r>
+        <w:rPr>
+          <w:rFonts w:asciiTheme="minorHAnsi" w:eastAsiaTheme="minorEastAsia" w:hAnsiTheme="minorHAnsi" w:cstheme="minorBidi"/>
+          <w:i w:val="0"/>
+          <w:noProof/>
+          <w:sz w:val="22"/>
+          <w:szCs w:val="22"/>
+          <w:lang w:val="en-US"/>
+        </w:rPr>
+        <w:tab/>
+      </w:r>
+      <w:r>
+        <w:rPr>
+          <w:noProof/>
+          <w:lang w:val="en-US"/>
+        </w:rPr>
+        <w:t>Edit</w:t>
+      </w:r>
+      <w:r>
+        <w:rPr>
+          <w:noProof/>
+          <w:lang w:val="en-US"/>
+        </w:rPr>
+        <w:tab/>
+      </w:r>
+      <w:r>
+        <w:rPr>
+          <w:noProof/>
+        </w:rPr>
+        <w:fldChar w:fldCharType="begin"/>
+      </w:r>
+      <w:r>
+        <w:rPr>
+          <w:noProof/>
+          <w:lang w:val="en-US"/>
+        </w:rPr>
+        <w:instrText xml:space="preserve"> PAGEREF _Toc336278823 \h </w:instrText>
+      </w:r>
+      <w:r>
+        <w:rPr>
+          <w:noProof/>
+        </w:rPr>
+      </w:r>
+      <w:r>
+        <w:rPr>
+          <w:noProof/>
+        </w:rPr>
+        <w:fldChar w:fldCharType="separate"/>
+      </w:r>
+      <w:r>
+        <w:rPr>
+          <w:noProof/>
+          <w:lang w:val="en-US"/>
+        </w:rPr>
+        <w:t>1-4</w:t>
+      </w:r>
+      <w:r>
+        <w:rPr>
+          <w:noProof/>
+        </w:rPr>
+        <w:fldChar w:fldCharType="end"/>
+      </w:r>
+    </w:p>
+    <w:p>
+      <w:pPr>
+        <w:pStyle w:val="TOC3"/>
+        <w:tabs>
+          <w:tab w:val="left" w:pos="1440"/>
+          <w:tab w:val="right" w:leader="dot" w:pos="10078"/>
+        </w:tabs>
+        <w:rPr>
+          <w:rFonts w:asciiTheme="minorHAnsi" w:eastAsiaTheme="minorEastAsia" w:hAnsiTheme="minorHAnsi" w:cstheme="minorBidi"/>
+          <w:i w:val="0"/>
+          <w:noProof/>
+          <w:sz w:val="22"/>
+          <w:szCs w:val="22"/>
+          <w:lang w:val="en-US"/>
+        </w:rPr>
+      </w:pPr>
+      <w:r>
+        <w:rPr>
+          <w:noProof/>
+          <w:lang w:val="en-US"/>
+        </w:rPr>
+        <w:t>1.12.5</w:t>
+      </w:r>
+      <w:r>
+        <w:rPr>
+          <w:rFonts w:asciiTheme="minorHAnsi" w:eastAsiaTheme="minorEastAsia" w:hAnsiTheme="minorHAnsi" w:cstheme="minorBidi"/>
+          <w:i w:val="0"/>
+          <w:noProof/>
+          <w:sz w:val="22"/>
+          <w:szCs w:val="22"/>
+          <w:lang w:val="en-US"/>
+        </w:rPr>
+        <w:tab/>
+      </w:r>
+      <w:r>
+        <w:rPr>
+          <w:noProof/>
+          <w:lang w:val="en-US"/>
+        </w:rPr>
+        <w:t>Details</w:t>
+      </w:r>
+      <w:r>
+        <w:rPr>
+          <w:noProof/>
+          <w:lang w:val="en-US"/>
+        </w:rPr>
+        <w:tab/>
+      </w:r>
+      <w:r>
+        <w:rPr>
+          <w:noProof/>
+        </w:rPr>
+        <w:fldChar w:fldCharType="begin"/>
+      </w:r>
+      <w:r>
+        <w:rPr>
+          <w:noProof/>
+          <w:lang w:val="en-US"/>
+        </w:rPr>
+        <w:instrText xml:space="preserve"> PAGEREF _Toc336278824 \h </w:instrText>
+      </w:r>
+      <w:r>
+        <w:rPr>
+          <w:noProof/>
+        </w:rPr>
+      </w:r>
+      <w:r>
+        <w:rPr>
+          <w:noProof/>
+        </w:rPr>
+        <w:fldChar w:fldCharType="separate"/>
+      </w:r>
+      <w:r>
+        <w:rPr>
+          <w:noProof/>
+          <w:lang w:val="en-US"/>
+        </w:rPr>
+        <w:t>1-5</w:t>
+      </w:r>
+      <w:r>
+        <w:rPr>
+          <w:noProof/>
+        </w:rPr>
+        <w:fldChar w:fldCharType="end"/>
+      </w:r>
+    </w:p>
+    <w:p>
+      <w:pPr>
         <w:pStyle w:val="BodyText"/>
+        <w:rPr>
+          <w:lang w:val="en-US"/>
+        </w:rPr>
       </w:pPr>
       <w:r>
         <w:rPr>
@@ -2261,16 +2694,25 @@
     <w:p>
       <w:pPr>
         <w:pStyle w:val="BodyText"/>
+        <w:rPr>
+          <w:lang w:val="en-US"/>
+        </w:rPr>
       </w:pPr>
     </w:p>
     <w:p>
       <w:pPr>
         <w:pStyle w:val="BodyText"/>
+        <w:rPr>
+          <w:lang w:val="en-US"/>
+        </w:rPr>
       </w:pPr>
     </w:p>
     <w:p>
       <w:pPr>
         <w:pStyle w:val="Heading1"/>
+        <w:rPr>
+          <w:lang w:val="en-US"/>
+        </w:rPr>
         <w:sectPr>
           <w:headerReference w:type="default" r:id="rId13"/>
           <w:footerReference w:type="default" r:id="rId14"/>
@@ -2293,7 +2735,7 @@
         <w:pStyle w:val="Heading1"/>
       </w:pPr>
       <w:bookmarkStart w:id="7" w:name="_Toc23153058"/>
-      <w:bookmarkStart w:id="8" w:name="_Toc335560422"/>
+      <w:bookmarkStart w:id="8" w:name="_Toc336278801"/>
       <w:bookmarkEnd w:id="0"/>
       <w:bookmarkEnd w:id="1"/>
       <w:bookmarkEnd w:id="2"/>
@@ -2329,7 +2771,7 @@
       </w:pPr>
       <w:bookmarkStart w:id="9" w:name="_Toc23153092"/>
       <w:bookmarkStart w:id="10" w:name="_Toc23153059"/>
-      <w:bookmarkStart w:id="11" w:name="_Toc335560423"/>
+      <w:bookmarkStart w:id="11" w:name="_Toc336278802"/>
       <w:r>
         <w:t>Diagrama do Caso de Uso</w:t>
       </w:r>
@@ -2396,7 +2838,7 @@
       <w:pPr>
         <w:pStyle w:val="Heading2"/>
       </w:pPr>
-      <w:bookmarkStart w:id="12" w:name="_Toc335560424"/>
+      <w:bookmarkStart w:id="12" w:name="_Toc336278803"/>
       <w:r>
         <w:t>Descrição</w:t>
       </w:r>
@@ -2432,7 +2874,7 @@
       <w:pPr>
         <w:pStyle w:val="Heading2"/>
       </w:pPr>
-      <w:bookmarkStart w:id="13" w:name="_Toc335560425"/>
+      <w:bookmarkStart w:id="13" w:name="_Toc336278804"/>
       <w:r>
         <w:t>Atores</w:t>
       </w:r>
@@ -2482,7 +2924,7 @@
         <w:pStyle w:val="Heading2"/>
       </w:pPr>
       <w:bookmarkStart w:id="14" w:name="_Toc23153074"/>
-      <w:bookmarkStart w:id="15" w:name="_Toc335560426"/>
+      <w:bookmarkStart w:id="15" w:name="_Toc336278805"/>
       <w:r>
         <w:t>Pré-Condições</w:t>
       </w:r>
@@ -2535,7 +2977,7 @@
         <w:pStyle w:val="Heading2"/>
       </w:pPr>
       <w:bookmarkStart w:id="16" w:name="_Toc23153077"/>
-      <w:bookmarkStart w:id="17" w:name="_Toc335560427"/>
+      <w:bookmarkStart w:id="17" w:name="_Toc336278806"/>
       <w:r>
         <w:t>Pós-Condições</w:t>
       </w:r>
@@ -2558,7 +3000,7 @@
         <w:pStyle w:val="Heading2"/>
       </w:pPr>
       <w:bookmarkStart w:id="18" w:name="_Toc23153060"/>
-      <w:bookmarkStart w:id="19" w:name="_Toc335560428"/>
+      <w:bookmarkStart w:id="19" w:name="_Toc336278807"/>
       <w:r>
         <w:lastRenderedPageBreak/>
         <w:t>Fluxo Básico</w:t>
@@ -2955,7 +3397,7 @@
         <w:pStyle w:val="Heading2"/>
       </w:pPr>
       <w:bookmarkStart w:id="20" w:name="_Toc23153061"/>
-      <w:bookmarkStart w:id="21" w:name="_Toc335560429"/>
+      <w:bookmarkStart w:id="21" w:name="_Toc336278808"/>
       <w:r>
         <w:t>Fluxos Alternativos</w:t>
       </w:r>
@@ -2973,7 +3415,7 @@
       <w:bookmarkStart w:id="22" w:name="_Nenhum_produto_encontrado"/>
       <w:bookmarkStart w:id="23" w:name="_Nenhum_produto_no"/>
       <w:bookmarkStart w:id="24" w:name="_Nenhum_produto_na"/>
-      <w:bookmarkStart w:id="25" w:name="_Toc335560430"/>
+      <w:bookmarkStart w:id="25" w:name="_Toc336278809"/>
       <w:bookmarkEnd w:id="22"/>
       <w:bookmarkEnd w:id="23"/>
       <w:bookmarkEnd w:id="24"/>
@@ -3058,7 +3500,7 @@
         <w:ind w:left="993" w:hanging="993"/>
       </w:pPr>
       <w:bookmarkStart w:id="26" w:name="_Cliente_seleciona_botão_1"/>
-      <w:bookmarkStart w:id="27" w:name="_Toc335560431"/>
+      <w:bookmarkStart w:id="27" w:name="_Toc336278810"/>
       <w:bookmarkEnd w:id="26"/>
       <w:r>
         <w:lastRenderedPageBreak/>
@@ -3208,7 +3650,7 @@
         <w:ind w:left="993" w:hanging="993"/>
       </w:pPr>
       <w:bookmarkStart w:id="28" w:name="_Cliente_seleciona_opção_1"/>
-      <w:bookmarkStart w:id="29" w:name="_Toc335560432"/>
+      <w:bookmarkStart w:id="29" w:name="_Toc336278811"/>
       <w:bookmarkEnd w:id="28"/>
       <w:r>
         <w:t>Cliente seleciona opção de "Excluir Produto"</w:t>
@@ -3285,7 +3727,7 @@
         <w:pStyle w:val="Heading2"/>
       </w:pPr>
       <w:bookmarkStart w:id="30" w:name="_Toc23153071"/>
-      <w:bookmarkStart w:id="31" w:name="_Toc335560433"/>
+      <w:bookmarkStart w:id="31" w:name="_Toc336278812"/>
       <w:r>
         <w:t>Requisitos Especiais</w:t>
       </w:r>
@@ -3315,7 +3757,7 @@
         <w:pStyle w:val="Heading2"/>
       </w:pPr>
       <w:bookmarkStart w:id="32" w:name="_Toc23153080"/>
-      <w:bookmarkStart w:id="33" w:name="_Toc335560434"/>
+      <w:bookmarkStart w:id="33" w:name="_Toc336278813"/>
       <w:r>
         <w:t>Pontos de Extensão</w:t>
       </w:r>
@@ -3330,7 +3772,7 @@
       <w:bookmarkStart w:id="34" w:name="_Visualizar_detalhe_do"/>
       <w:bookmarkStart w:id="35" w:name="_Cliente_seleciona_botão"/>
       <w:bookmarkStart w:id="36" w:name="_Cliente_seleciona_opção"/>
-      <w:bookmarkStart w:id="37" w:name="_Toc335560435"/>
+      <w:bookmarkStart w:id="37" w:name="_Toc336278814"/>
       <w:bookmarkEnd w:id="34"/>
       <w:bookmarkEnd w:id="35"/>
       <w:bookmarkEnd w:id="36"/>
@@ -3380,7 +3822,7 @@
       <w:pPr>
         <w:pStyle w:val="Heading2"/>
       </w:pPr>
-      <w:bookmarkStart w:id="39" w:name="_Toc335560436"/>
+      <w:bookmarkStart w:id="39" w:name="_Toc336278815"/>
       <w:r>
         <w:lastRenderedPageBreak/>
         <w:t>Interfaces</w:t>
@@ -3393,7 +3835,7 @@
         <w:ind w:left="993" w:hanging="993"/>
       </w:pPr>
       <w:bookmarkStart w:id="40" w:name="_Lista_de_produto"/>
-      <w:bookmarkStart w:id="41" w:name="_Toc335560437"/>
+      <w:bookmarkStart w:id="41" w:name="_Toc336278816"/>
       <w:bookmarkEnd w:id="40"/>
       <w:r>
         <w:t>Lista de produto</w:t>
@@ -3464,7 +3906,7 @@
         <w:pStyle w:val="Heading3"/>
         <w:ind w:left="993" w:hanging="993"/>
       </w:pPr>
-      <w:bookmarkStart w:id="42" w:name="_Toc335560438"/>
+      <w:bookmarkStart w:id="42" w:name="_Toc336278817"/>
       <w:r>
         <w:t>Formulário de produto</w:t>
       </w:r>
@@ -3530,7 +3972,7 @@
       <w:pPr>
         <w:pStyle w:val="Heading2"/>
       </w:pPr>
-      <w:bookmarkStart w:id="43" w:name="_Toc335560439"/>
+      <w:bookmarkStart w:id="43" w:name="_Toc336278818"/>
       <w:r>
         <w:lastRenderedPageBreak/>
         <w:t>Regras de Negócio</w:t>
@@ -3662,7 +4104,7 @@
       <w:pPr>
         <w:pStyle w:val="Heading2"/>
       </w:pPr>
-      <w:bookmarkStart w:id="44" w:name="_Toc335560440"/>
+      <w:bookmarkStart w:id="44" w:name="_Toc336278819"/>
       <w:r>
         <w:lastRenderedPageBreak/>
         <w:t>Diagrama de Sequencia</w:t>
@@ -3671,8 +4113,292 @@
     </w:p>
     <w:p>
       <w:pPr>
+        <w:pStyle w:val="Heading3"/>
+        <w:ind w:left="993" w:hanging="993"/>
+      </w:pPr>
+      <w:bookmarkStart w:id="45" w:name="_Toc336278820"/>
+      <w:r>
+        <w:t>Index</w:t>
+      </w:r>
+      <w:bookmarkEnd w:id="45"/>
+    </w:p>
+    <w:p>
+      <w:pPr>
         <w:pStyle w:val="BodyText"/>
       </w:pPr>
+      <w:r>
+        <w:rPr>
+          <w:noProof/>
+        </w:rPr>
+        <w:drawing>
+          <wp:inline distT="0" distB="0" distL="0" distR="0">
+            <wp:extent cx="6638925" cy="4038600"/>
+            <wp:effectExtent l="19050" t="0" r="9525" b="0"/>
+            <wp:docPr id="6" name="Picture 5" descr="Produtos-Index.jpg"/>
+            <wp:cNvGraphicFramePr>
+              <a:graphicFrameLocks xmlns:a="http://schemas.openxmlformats.org/drawingml/2006/main" noChangeAspect="1"/>
+            </wp:cNvGraphicFramePr>
+            <a:graphic xmlns:a="http://schemas.openxmlformats.org/drawingml/2006/main">
+              <a:graphicData uri="http://schemas.openxmlformats.org/drawingml/2006/picture">
+                <pic:pic xmlns:pic="http://schemas.openxmlformats.org/drawingml/2006/picture">
+                  <pic:nvPicPr>
+                    <pic:cNvPr id="0" name="Produtos-Index.jpg"/>
+                    <pic:cNvPicPr/>
+                  </pic:nvPicPr>
+                  <pic:blipFill>
+                    <a:blip r:embed="rId20" cstate="print"/>
+                    <a:stretch>
+                      <a:fillRect/>
+                    </a:stretch>
+                  </pic:blipFill>
+                  <pic:spPr>
+                    <a:xfrm>
+                      <a:off x="0" y="0"/>
+                      <a:ext cx="6638925" cy="4038600"/>
+                    </a:xfrm>
+                    <a:prstGeom prst="rect">
+                      <a:avLst/>
+                    </a:prstGeom>
+                  </pic:spPr>
+                </pic:pic>
+              </a:graphicData>
+            </a:graphic>
+          </wp:inline>
+        </w:drawing>
+      </w:r>
+    </w:p>
+    <w:p>
+      <w:pPr>
+        <w:pStyle w:val="BodyText"/>
+      </w:pPr>
+    </w:p>
+    <w:p>
+      <w:pPr>
+        <w:pStyle w:val="Heading3"/>
+        <w:ind w:left="993" w:hanging="993"/>
+      </w:pPr>
+      <w:bookmarkStart w:id="46" w:name="_Toc336278821"/>
+      <w:r>
+        <w:lastRenderedPageBreak/>
+        <w:t>Create</w:t>
+      </w:r>
+      <w:bookmarkEnd w:id="46"/>
+    </w:p>
+    <w:p>
+      <w:pPr>
+        <w:pStyle w:val="BodyText"/>
+      </w:pPr>
+      <w:r>
+        <w:rPr>
+          <w:noProof/>
+        </w:rPr>
+        <w:drawing>
+          <wp:inline distT="0" distB="0" distL="0" distR="0">
+            <wp:extent cx="5467350" cy="5094231"/>
+            <wp:effectExtent l="19050" t="0" r="0" b="0"/>
+            <wp:docPr id="7" name="Picture 6" descr="Produtos-Create.jpg"/>
+            <wp:cNvGraphicFramePr>
+              <a:graphicFrameLocks xmlns:a="http://schemas.openxmlformats.org/drawingml/2006/main" noChangeAspect="1"/>
+            </wp:cNvGraphicFramePr>
+            <a:graphic xmlns:a="http://schemas.openxmlformats.org/drawingml/2006/main">
+              <a:graphicData uri="http://schemas.openxmlformats.org/drawingml/2006/picture">
+                <pic:pic xmlns:pic="http://schemas.openxmlformats.org/drawingml/2006/picture">
+                  <pic:nvPicPr>
+                    <pic:cNvPr id="0" name="Produtos-Create.jpg"/>
+                    <pic:cNvPicPr/>
+                  </pic:nvPicPr>
+                  <pic:blipFill>
+                    <a:blip r:embed="rId21" cstate="print"/>
+                    <a:stretch>
+                      <a:fillRect/>
+                    </a:stretch>
+                  </pic:blipFill>
+                  <pic:spPr>
+                    <a:xfrm>
+                      <a:off x="0" y="0"/>
+                      <a:ext cx="5467350" cy="5094231"/>
+                    </a:xfrm>
+                    <a:prstGeom prst="rect">
+                      <a:avLst/>
+                    </a:prstGeom>
+                  </pic:spPr>
+                </pic:pic>
+              </a:graphicData>
+            </a:graphic>
+          </wp:inline>
+        </w:drawing>
+      </w:r>
+    </w:p>
+    <w:p>
+      <w:pPr>
+        <w:pStyle w:val="Heading3"/>
+        <w:ind w:left="993" w:hanging="993"/>
+      </w:pPr>
+      <w:bookmarkStart w:id="47" w:name="_Toc336278822"/>
+      <w:r>
+        <w:lastRenderedPageBreak/>
+        <w:t>Delete</w:t>
+      </w:r>
+      <w:bookmarkEnd w:id="47"/>
+    </w:p>
+    <w:p>
+      <w:pPr>
+        <w:pStyle w:val="BodyText"/>
+      </w:pPr>
+      <w:r>
+        <w:rPr>
+          <w:noProof/>
+        </w:rPr>
+        <w:drawing>
+          <wp:inline distT="0" distB="0" distL="0" distR="0">
+            <wp:extent cx="7338680" cy="5131179"/>
+            <wp:effectExtent l="19050" t="0" r="0" b="0"/>
+            <wp:docPr id="8" name="Picture 7" descr="Produtos-Delete.jpg"/>
+            <wp:cNvGraphicFramePr>
+              <a:graphicFrameLocks xmlns:a="http://schemas.openxmlformats.org/drawingml/2006/main" noChangeAspect="1"/>
+            </wp:cNvGraphicFramePr>
+            <a:graphic xmlns:a="http://schemas.openxmlformats.org/drawingml/2006/main">
+              <a:graphicData uri="http://schemas.openxmlformats.org/drawingml/2006/picture">
+                <pic:pic xmlns:pic="http://schemas.openxmlformats.org/drawingml/2006/picture">
+                  <pic:nvPicPr>
+                    <pic:cNvPr id="0" name="Produtos-Delete.jpg"/>
+                    <pic:cNvPicPr/>
+                  </pic:nvPicPr>
+                  <pic:blipFill>
+                    <a:blip r:embed="rId22" cstate="print"/>
+                    <a:stretch>
+                      <a:fillRect/>
+                    </a:stretch>
+                  </pic:blipFill>
+                  <pic:spPr>
+                    <a:xfrm>
+                      <a:off x="0" y="0"/>
+                      <a:ext cx="7345926" cy="5136246"/>
+                    </a:xfrm>
+                    <a:prstGeom prst="rect">
+                      <a:avLst/>
+                    </a:prstGeom>
+                  </pic:spPr>
+                </pic:pic>
+              </a:graphicData>
+            </a:graphic>
+          </wp:inline>
+        </w:drawing>
+      </w:r>
+    </w:p>
+    <w:p>
+      <w:pPr>
+        <w:pStyle w:val="Heading3"/>
+        <w:ind w:left="993" w:hanging="993"/>
+      </w:pPr>
+      <w:bookmarkStart w:id="48" w:name="_Toc336278823"/>
+      <w:r>
+        <w:lastRenderedPageBreak/>
+        <w:t>Edit</w:t>
+      </w:r>
+      <w:bookmarkEnd w:id="48"/>
+    </w:p>
+    <w:p>
+      <w:pPr>
+        <w:pStyle w:val="BodyText"/>
+      </w:pPr>
+      <w:r>
+        <w:rPr>
+          <w:noProof/>
+        </w:rPr>
+        <w:drawing>
+          <wp:inline distT="0" distB="0" distL="0" distR="0">
+            <wp:extent cx="7285517" cy="5147194"/>
+            <wp:effectExtent l="19050" t="0" r="0" b="0"/>
+            <wp:docPr id="9" name="Picture 8" descr="Produtos-Edit.jpg"/>
+            <wp:cNvGraphicFramePr>
+              <a:graphicFrameLocks xmlns:a="http://schemas.openxmlformats.org/drawingml/2006/main" noChangeAspect="1"/>
+            </wp:cNvGraphicFramePr>
+            <a:graphic xmlns:a="http://schemas.openxmlformats.org/drawingml/2006/main">
+              <a:graphicData uri="http://schemas.openxmlformats.org/drawingml/2006/picture">
+                <pic:pic xmlns:pic="http://schemas.openxmlformats.org/drawingml/2006/picture">
+                  <pic:nvPicPr>
+                    <pic:cNvPr id="0" name="Produtos-Edit.jpg"/>
+                    <pic:cNvPicPr/>
+                  </pic:nvPicPr>
+                  <pic:blipFill>
+                    <a:blip r:embed="rId23" cstate="print"/>
+                    <a:stretch>
+                      <a:fillRect/>
+                    </a:stretch>
+                  </pic:blipFill>
+                  <pic:spPr>
+                    <a:xfrm>
+                      <a:off x="0" y="0"/>
+                      <a:ext cx="7287958" cy="5148919"/>
+                    </a:xfrm>
+                    <a:prstGeom prst="rect">
+                      <a:avLst/>
+                    </a:prstGeom>
+                  </pic:spPr>
+                </pic:pic>
+              </a:graphicData>
+            </a:graphic>
+          </wp:inline>
+        </w:drawing>
+      </w:r>
+    </w:p>
+    <w:p>
+      <w:pPr>
+        <w:pStyle w:val="Heading3"/>
+        <w:ind w:left="993" w:hanging="993"/>
+      </w:pPr>
+      <w:bookmarkStart w:id="49" w:name="_Toc336278824"/>
+      <w:r>
+        <w:lastRenderedPageBreak/>
+        <w:t>Details</w:t>
+      </w:r>
+      <w:bookmarkEnd w:id="49"/>
+    </w:p>
+    <w:p>
+      <w:pPr>
+        <w:pStyle w:val="BodyText"/>
+      </w:pPr>
+      <w:r>
+        <w:rPr>
+          <w:noProof/>
+        </w:rPr>
+        <w:drawing>
+          <wp:inline distT="0" distB="0" distL="0" distR="0">
+            <wp:extent cx="7348117" cy="4104167"/>
+            <wp:effectExtent l="19050" t="0" r="5183" b="0"/>
+            <wp:docPr id="10" name="Picture 9" descr="Produtos-Details.jpg"/>
+            <wp:cNvGraphicFramePr>
+              <a:graphicFrameLocks xmlns:a="http://schemas.openxmlformats.org/drawingml/2006/main" noChangeAspect="1"/>
+            </wp:cNvGraphicFramePr>
+            <a:graphic xmlns:a="http://schemas.openxmlformats.org/drawingml/2006/main">
+              <a:graphicData uri="http://schemas.openxmlformats.org/drawingml/2006/picture">
+                <pic:pic xmlns:pic="http://schemas.openxmlformats.org/drawingml/2006/picture">
+                  <pic:nvPicPr>
+                    <pic:cNvPr id="0" name="Produtos-Details.jpg"/>
+                    <pic:cNvPicPr/>
+                  </pic:nvPicPr>
+                  <pic:blipFill>
+                    <a:blip r:embed="rId24" cstate="print"/>
+                    <a:stretch>
+                      <a:fillRect/>
+                    </a:stretch>
+                  </pic:blipFill>
+                  <pic:spPr>
+                    <a:xfrm>
+                      <a:off x="0" y="0"/>
+                      <a:ext cx="7346189" cy="4103090"/>
+                    </a:xfrm>
+                    <a:prstGeom prst="rect">
+                      <a:avLst/>
+                    </a:prstGeom>
+                  </pic:spPr>
+                </pic:pic>
+              </a:graphicData>
+            </a:graphic>
+          </wp:inline>
+        </w:drawing>
+      </w:r>
     </w:p>
     <w:sectPr>
       <w:pgSz w:w="15842" w:h="12242" w:orient="landscape" w:code="1"/>
@@ -3816,7 +4542,7 @@
         <w:noProof/>
         <w:sz w:val="16"/>
       </w:rPr>
-      <w:t>1-1</w:t>
+      <w:t>1-5</w:t>
     </w:r>
     <w:r>
       <w:rPr>
@@ -4222,7 +4948,7 @@
               <w:noProof/>
               <w:sz w:val="18"/>
             </w:rPr>
-            <w:t>16/09/12</w:t>
+            <w:t>24/09/12</w:t>
           </w:r>
           <w:r>
             <w:rPr>
@@ -4392,7 +5118,7 @@
               <w:noProof/>
               <w:sz w:val="18"/>
             </w:rPr>
-            <w:t>9</w:t>
+            <w:t>13</w:t>
           </w:r>
           <w:r>
             <w:rPr>
@@ -4792,7 +5518,7 @@
               <w:noProof/>
               <w:sz w:val="18"/>
             </w:rPr>
-            <w:t>16/09/12</w:t>
+            <w:t>24/09/12</w:t>
           </w:r>
           <w:r>
             <w:rPr>
@@ -4904,7 +5630,7 @@
               <w:noProof/>
               <w:sz w:val="18"/>
             </w:rPr>
-            <w:t>1-1</w:t>
+            <w:t>1-5</w:t>
           </w:r>
           <w:r>
             <w:rPr>
@@ -4963,7 +5689,7 @@
               <w:noProof/>
               <w:sz w:val="18"/>
             </w:rPr>
-            <w:t>9</w:t>
+            <w:t>13</w:t>
           </w:r>
           <w:r>
             <w:rPr>
@@ -5010,7 +5736,7 @@
         <v:path o:extrusionok="f" gradientshapeok="t" o:connecttype="rect"/>
         <o:lock v:ext="edit" aspectratio="t"/>
       </v:shapetype>
-      <v:shape id="_x0000_i1034" type="#_x0000_t75" style="width:10.05pt;height:10.05pt" o:bullet="t">
+      <v:shape id="_x0000_i1029" type="#_x0000_t75" style="width:10.05pt;height:10.05pt" o:bullet="t">
         <v:imagedata r:id="rId1" o:title="bullet2"/>
       </v:shape>
     </w:pict>
@@ -7468,7 +8194,12 @@
 </file>
 
 <file path=customXml/item1.xml><?xml version="1.0" encoding="utf-8"?>
-<LongProperties xmlns="http://schemas.microsoft.com/office/2006/metadata/longProperties"/>
+<?mso-contentType ?>
+<FormTemplates xmlns="http://schemas.microsoft.com/sharepoint/v3/contenttype/forms">
+  <Display>DocumentLibraryForm</Display>
+  <Edit>DocumentLibraryForm</Edit>
+  <New>DocumentLibraryForm</New>
+</FormTemplates>
 </file>
 
 <file path=customXml/item2.xml><?xml version="1.0" encoding="utf-8"?>
@@ -7521,12 +8252,7 @@
 </file>
 
 <file path=customXml/item3.xml><?xml version="1.0" encoding="utf-8"?>
-<?mso-contentType ?>
-<FormTemplates xmlns="http://schemas.microsoft.com/sharepoint/v3/contenttype/forms">
-  <Display>DocumentLibraryForm</Display>
-  <Edit>DocumentLibraryForm</Edit>
-  <New>DocumentLibraryForm</New>
-</FormTemplates>
+<LongProperties xmlns="http://schemas.microsoft.com/office/2006/metadata/longProperties"/>
 </file>
 
 <file path=customXml/item4.xml><?xml version="1.0" encoding="utf-8"?>
@@ -7540,9 +8266,9 @@
 </file>
 
 <file path=customXml/itemProps1.xml><?xml version="1.0" encoding="utf-8"?>
-<ds:datastoreItem xmlns:ds="http://schemas.openxmlformats.org/officeDocument/2006/customXml" ds:itemID="{D1511CF8-B002-461F-A174-6D8494972A6E}">
+<ds:datastoreItem xmlns:ds="http://schemas.openxmlformats.org/officeDocument/2006/customXml" ds:itemID="{37D4C46C-9C37-4F3D-84F7-A0CE66EF1E61}">
   <ds:schemaRefs>
-    <ds:schemaRef ds:uri="http://schemas.microsoft.com/office/2006/metadata/longProperties"/>
+    <ds:schemaRef ds:uri="http://schemas.microsoft.com/sharepoint/v3/contenttype/forms"/>
   </ds:schemaRefs>
 </ds:datastoreItem>
 </file>
@@ -7563,9 +8289,9 @@
 </file>
 
 <file path=customXml/itemProps3.xml><?xml version="1.0" encoding="utf-8"?>
-<ds:datastoreItem xmlns:ds="http://schemas.openxmlformats.org/officeDocument/2006/customXml" ds:itemID="{37D4C46C-9C37-4F3D-84F7-A0CE66EF1E61}">
+<ds:datastoreItem xmlns:ds="http://schemas.openxmlformats.org/officeDocument/2006/customXml" ds:itemID="{D1511CF8-B002-461F-A174-6D8494972A6E}">
   <ds:schemaRefs>
-    <ds:schemaRef ds:uri="http://schemas.microsoft.com/sharepoint/v3/contenttype/forms"/>
+    <ds:schemaRef ds:uri="http://schemas.microsoft.com/office/2006/metadata/longProperties"/>
   </ds:schemaRefs>
 </ds:datastoreItem>
 </file>
@@ -7579,7 +8305,7 @@
 </file>
 
 <file path=customXml/itemProps5.xml><?xml version="1.0" encoding="utf-8"?>
-<ds:datastoreItem xmlns:ds="http://schemas.openxmlformats.org/officeDocument/2006/customXml" ds:itemID="{844D2FA9-C381-4066-9B4E-52C3B0FDFA66}">
+<ds:datastoreItem xmlns:ds="http://schemas.openxmlformats.org/officeDocument/2006/customXml" ds:itemID="{5F19193B-D164-4A61-A118-38EA6741BF48}">
   <ds:schemaRefs>
     <ds:schemaRef ds:uri="http://schemas.openxmlformats.org/officeDocument/2006/bibliography"/>
   </ds:schemaRefs>

</xml_diff>